<commit_message>
Uodated code and protocol
</commit_message>
<xml_diff>
--- a/iMMPY_Protocol.docx
+++ b/iMMPY_Protocol.docx
@@ -84,7 +84,13 @@
         </w:numPr>
       </w:pPr>
       <w:r>
-        <w:t xml:space="preserve">Make sure that you have downloaded Ilastik </w:t>
+        <w:t xml:space="preserve">Make sure that you have downloaded </w:t>
+      </w:r>
+      <w:r>
+        <w:t>i</w:t>
+      </w:r>
+      <w:r>
+        <w:t xml:space="preserve">lastik </w:t>
       </w:r>
       <w:hyperlink r:id="rId5" w:history="1">
         <w:r>
@@ -101,7 +107,10 @@
     <w:p/>
     <w:p>
       <w:r>
-        <w:t>Ilastik – Pixel classification:</w:t>
+        <w:t>i</w:t>
+      </w:r>
+      <w:r>
+        <w:t>lastik – Pixel classification:</w:t>
       </w:r>
     </w:p>
     <w:p>
@@ -510,7 +519,13 @@
         <w:t xml:space="preserve"> for a long time</w:t>
       </w:r>
       <w:r>
-        <w:t>, you may need to close and reopen Ilastik and use the eraser tool to remove a bit (or remove some of the options in feature selection)</w:t>
+        <w:t xml:space="preserve">, you may need to close and reopen </w:t>
+      </w:r>
+      <w:r>
+        <w:t>i</w:t>
+      </w:r>
+      <w:r>
+        <w:t>lastik and use the eraser tool to remove a bit (or remove some of the options in feature selection)</w:t>
       </w:r>
     </w:p>
     <w:p>
@@ -581,7 +596,13 @@
         <w:t xml:space="preserve"> set the output file name and location, </w:t>
       </w:r>
       <w:r>
-        <w:t xml:space="preserve">then return to the main Ilastik screen </w:t>
+        <w:t xml:space="preserve">then return to the main </w:t>
+      </w:r>
+      <w:r>
+        <w:t>i</w:t>
+      </w:r>
+      <w:r>
+        <w:t xml:space="preserve">lastik screen </w:t>
       </w:r>
       <w:r>
         <w:t xml:space="preserve">and </w:t>
@@ -600,9 +621,33 @@
       </w:r>
     </w:p>
     <w:p/>
-    <w:p>
-      <w:r>
-        <w:t>Ilastik – Tracking with Learning:</w:t>
+    <w:p/>
+    <w:p/>
+    <w:p/>
+    <w:p/>
+    <w:p/>
+    <w:p/>
+    <w:p/>
+    <w:p/>
+    <w:p/>
+    <w:p/>
+    <w:p/>
+    <w:p/>
+    <w:p/>
+    <w:p/>
+    <w:p/>
+    <w:p/>
+    <w:p/>
+    <w:p/>
+    <w:p/>
+    <w:p/>
+    <w:p>
+      <w:r>
+        <w:lastRenderedPageBreak/>
+        <w:t>i</w:t>
+      </w:r>
+      <w:r>
+        <w:t>lastik – Tracking with Learning:</w:t>
       </w:r>
     </w:p>
     <w:p>
@@ -722,22 +767,28 @@
         <w:t>5</w:t>
       </w:r>
       <w:r>
-        <w:t>-</w:t>
-      </w:r>
-      <w:r>
-        <w:t>0.</w:t>
-      </w:r>
-      <w:r>
-        <w:t>7</w:t>
+        <w:t xml:space="preserve">. This </w:t>
+      </w:r>
+      <w:r>
+        <w:t xml:space="preserve">means that only pixels that the model is </w:t>
       </w:r>
       <w:r>
         <w:t>5</w:t>
       </w:r>
       <w:r>
-        <w:t xml:space="preserve">. This </w:t>
-      </w:r>
-      <w:r>
-        <w:t>means that only pixels that the model is 70% or more sure are bacteria will be labelled as such. Higher numbers lead to smaller bacteria</w:t>
+        <w:t>0%</w:t>
+      </w:r>
+      <w:r>
+        <w:t>+</w:t>
+      </w:r>
+      <w:r>
+        <w:t xml:space="preserve"> sure </w:t>
+      </w:r>
+      <w:r>
+        <w:t>belong to</w:t>
+      </w:r>
+      <w:r>
+        <w:t xml:space="preserve"> bacteria will be labelled as such. Higher numbers lead to smaller bacteria</w:t>
       </w:r>
       <w:r>
         <w:t xml:space="preserve"> and sometimes causes them to split into two</w:t>
@@ -807,11 +858,164 @@
       <w:pPr>
         <w:pStyle w:val="ListParagraph"/>
         <w:numPr>
+          <w:ilvl w:val="1"/>
+          <w:numId w:val="7"/>
+        </w:numPr>
+      </w:pPr>
+      <w:r>
+        <w:rPr>
+          <w:noProof/>
+        </w:rPr>
+        <w:drawing>
+          <wp:anchor distT="0" distB="0" distL="114300" distR="114300" simplePos="0" relativeHeight="251668480" behindDoc="0" locked="0" layoutInCell="1" allowOverlap="1" wp14:anchorId="0554FB01" wp14:editId="7D5104A5">
+            <wp:simplePos x="0" y="0"/>
+            <wp:positionH relativeFrom="margin">
+              <wp:align>center</wp:align>
+            </wp:positionH>
+            <wp:positionV relativeFrom="paragraph">
+              <wp:posOffset>217170</wp:posOffset>
+            </wp:positionV>
+            <wp:extent cx="2785745" cy="1577340"/>
+            <wp:effectExtent l="0" t="0" r="0" b="3810"/>
+            <wp:wrapSquare wrapText="bothSides"/>
+            <wp:docPr id="8" name="Picture 8"/>
+            <wp:cNvGraphicFramePr>
+              <a:graphicFrameLocks xmlns:a="http://schemas.openxmlformats.org/drawingml/2006/main" noChangeAspect="1"/>
+            </wp:cNvGraphicFramePr>
+            <a:graphic xmlns:a="http://schemas.openxmlformats.org/drawingml/2006/main">
+              <a:graphicData uri="http://schemas.openxmlformats.org/drawingml/2006/picture">
+                <pic:pic xmlns:pic="http://schemas.openxmlformats.org/drawingml/2006/picture">
+                  <pic:nvPicPr>
+                    <pic:cNvPr id="0" name="Picture 3"/>
+                    <pic:cNvPicPr>
+                      <a:picLocks noChangeAspect="1" noChangeArrowheads="1"/>
+                    </pic:cNvPicPr>
+                  </pic:nvPicPr>
+                  <pic:blipFill>
+                    <a:blip r:embed="rId8" cstate="print">
+                      <a:extLst>
+                        <a:ext uri="{28A0092B-C50C-407E-A947-70E740481C1C}">
+                          <a14:useLocalDpi xmlns:a14="http://schemas.microsoft.com/office/drawing/2010/main" val="0"/>
+                        </a:ext>
+                      </a:extLst>
+                    </a:blip>
+                    <a:srcRect/>
+                    <a:stretch>
+                      <a:fillRect/>
+                    </a:stretch>
+                  </pic:blipFill>
+                  <pic:spPr bwMode="auto">
+                    <a:xfrm>
+                      <a:off x="0" y="0"/>
+                      <a:ext cx="2785745" cy="1577340"/>
+                    </a:xfrm>
+                    <a:prstGeom prst="rect">
+                      <a:avLst/>
+                    </a:prstGeom>
+                    <a:noFill/>
+                    <a:ln>
+                      <a:noFill/>
+                    </a:ln>
+                  </pic:spPr>
+                </pic:pic>
+              </a:graphicData>
+            </a:graphic>
+            <wp14:sizeRelH relativeFrom="page">
+              <wp14:pctWidth>0</wp14:pctWidth>
+            </wp14:sizeRelH>
+            <wp14:sizeRelV relativeFrom="page">
+              <wp14:pctHeight>0</wp14:pctHeight>
+            </wp14:sizeRelV>
+          </wp:anchor>
+        </w:drawing>
+      </w:r>
+      <w:r>
+        <w:t>Here are some problems to look out for:</w:t>
+      </w:r>
+    </w:p>
+    <w:p/>
+    <w:p/>
+    <w:p/>
+    <w:p/>
+    <w:p>
+      <w:r>
+        <w:rPr>
+          <w:noProof/>
+        </w:rPr>
+        <w:drawing>
+          <wp:anchor distT="0" distB="0" distL="114300" distR="114300" simplePos="0" relativeHeight="251669504" behindDoc="0" locked="0" layoutInCell="1" allowOverlap="1" wp14:anchorId="3BBF27AB" wp14:editId="546B8E7A">
+            <wp:simplePos x="0" y="0"/>
+            <wp:positionH relativeFrom="margin">
+              <wp:align>center</wp:align>
+            </wp:positionH>
+            <wp:positionV relativeFrom="paragraph">
+              <wp:posOffset>417830</wp:posOffset>
+            </wp:positionV>
+            <wp:extent cx="5372100" cy="3042920"/>
+            <wp:effectExtent l="0" t="0" r="0" b="5080"/>
+            <wp:wrapSquare wrapText="bothSides"/>
+            <wp:docPr id="5" name="Picture 5"/>
+            <wp:cNvGraphicFramePr>
+              <a:graphicFrameLocks xmlns:a="http://schemas.openxmlformats.org/drawingml/2006/main" noChangeAspect="1"/>
+            </wp:cNvGraphicFramePr>
+            <a:graphic xmlns:a="http://schemas.openxmlformats.org/drawingml/2006/main">
+              <a:graphicData uri="http://schemas.openxmlformats.org/drawingml/2006/picture">
+                <pic:pic xmlns:pic="http://schemas.openxmlformats.org/drawingml/2006/picture">
+                  <pic:nvPicPr>
+                    <pic:cNvPr id="0" name="Picture 2"/>
+                    <pic:cNvPicPr>
+                      <a:picLocks noChangeAspect="1" noChangeArrowheads="1"/>
+                    </pic:cNvPicPr>
+                  </pic:nvPicPr>
+                  <pic:blipFill>
+                    <a:blip r:embed="rId9" cstate="print">
+                      <a:extLst>
+                        <a:ext uri="{28A0092B-C50C-407E-A947-70E740481C1C}">
+                          <a14:useLocalDpi xmlns:a14="http://schemas.microsoft.com/office/drawing/2010/main" val="0"/>
+                        </a:ext>
+                      </a:extLst>
+                    </a:blip>
+                    <a:srcRect/>
+                    <a:stretch>
+                      <a:fillRect/>
+                    </a:stretch>
+                  </pic:blipFill>
+                  <pic:spPr bwMode="auto">
+                    <a:xfrm>
+                      <a:off x="0" y="0"/>
+                      <a:ext cx="5372100" cy="3042920"/>
+                    </a:xfrm>
+                    <a:prstGeom prst="rect">
+                      <a:avLst/>
+                    </a:prstGeom>
+                    <a:noFill/>
+                    <a:ln>
+                      <a:noFill/>
+                    </a:ln>
+                  </pic:spPr>
+                </pic:pic>
+              </a:graphicData>
+            </a:graphic>
+            <wp14:sizeRelH relativeFrom="page">
+              <wp14:pctWidth>0</wp14:pctWidth>
+            </wp14:sizeRelH>
+            <wp14:sizeRelV relativeFrom="page">
+              <wp14:pctHeight>0</wp14:pctHeight>
+            </wp14:sizeRelV>
+          </wp:anchor>
+        </w:drawing>
+      </w:r>
+    </w:p>
+    <w:p>
+      <w:pPr>
+        <w:pStyle w:val="ListParagraph"/>
+        <w:numPr>
           <w:ilvl w:val="0"/>
           <w:numId w:val="5"/>
         </w:numPr>
       </w:pPr>
       <w:r>
+        <w:lastRenderedPageBreak/>
         <w:t xml:space="preserve">If your cells actively </w:t>
       </w:r>
       <w:r>
@@ -869,7 +1073,13 @@
         <w:t xml:space="preserve">go through a couple of frames and label </w:t>
       </w:r>
       <w:r>
-        <w:t>objects that Ilastik has detected.</w:t>
+        <w:t xml:space="preserve">objects that </w:t>
+      </w:r>
+      <w:r>
+        <w:t>i</w:t>
+      </w:r>
+      <w:r>
+        <w:t>lastik has detected.</w:t>
       </w:r>
       <w:r>
         <w:t xml:space="preserve"> Pressing “add label” will create new colours for you to label outlines that contain two bacteria or more</w:t>
@@ -887,65 +1097,84 @@
         </w:numPr>
       </w:pPr>
       <w:r>
+        <w:t>Use “live update” to check across other frames that the prediction seems mostly accurate</w:t>
+      </w:r>
+      <w:r>
+        <w:t>. A</w:t>
+      </w:r>
+      <w:r>
+        <w:t>dd more manual labels to problem areas if needed to give the model additional training.</w:t>
+      </w:r>
+    </w:p>
+    <w:p>
+      <w:pPr>
+        <w:pStyle w:val="ListParagraph"/>
+        <w:numPr>
+          <w:ilvl w:val="0"/>
+          <w:numId w:val="5"/>
+        </w:numPr>
+      </w:pPr>
+      <w:r>
+        <w:t>In “Tra</w:t>
+      </w:r>
+      <w:r>
+        <w:t>cking</w:t>
+      </w:r>
+      <w:r>
+        <w:t>”</w:t>
+      </w:r>
+      <w:r>
+        <w:t xml:space="preserve">, </w:t>
+      </w:r>
+      <w:r>
+        <w:t>you can leave everything as default and press the big “Track!” button</w:t>
+      </w:r>
+      <w:r>
+        <w:t xml:space="preserve"> (note if you’ve forgotten a step, you’ll be prompted here).</w:t>
+      </w:r>
+    </w:p>
+    <w:p>
+      <w:pPr>
+        <w:pStyle w:val="ListParagraph"/>
+        <w:numPr>
+          <w:ilvl w:val="0"/>
+          <w:numId w:val="5"/>
+        </w:numPr>
+      </w:pPr>
+      <w:r>
+        <w:t>In “Tracking Result Export”, change the export format to “multipage tiff”</w:t>
+      </w:r>
+      <w:r>
+        <w:t>, set the output file name and location,</w:t>
+      </w:r>
+      <w:r>
+        <w:t xml:space="preserve"> and export.</w:t>
+      </w:r>
+    </w:p>
+    <w:p/>
+    <w:p/>
+    <w:p/>
+    <w:p/>
+    <w:p/>
+    <w:p/>
+    <w:p/>
+    <w:p/>
+    <w:p/>
+    <w:p/>
+    <w:p/>
+    <w:p/>
+    <w:p/>
+    <w:p/>
+    <w:p/>
+    <w:p/>
+    <w:p/>
+    <w:p/>
+    <w:p/>
+    <w:p/>
+    <w:p/>
+    <w:p>
+      <w:r>
         <w:lastRenderedPageBreak/>
-        <w:t>Use “live update” to check across other frames that the prediction seems mostly accurate</w:t>
-      </w:r>
-      <w:r>
-        <w:t>. A</w:t>
-      </w:r>
-      <w:r>
-        <w:t>dd more manual labels to problem areas if needed to give the model additional training.</w:t>
-      </w:r>
-    </w:p>
-    <w:p>
-      <w:pPr>
-        <w:pStyle w:val="ListParagraph"/>
-        <w:numPr>
-          <w:ilvl w:val="0"/>
-          <w:numId w:val="5"/>
-        </w:numPr>
-      </w:pPr>
-      <w:r>
-        <w:t>In “Tra</w:t>
-      </w:r>
-      <w:r>
-        <w:t>cking</w:t>
-      </w:r>
-      <w:r>
-        <w:t>”</w:t>
-      </w:r>
-      <w:r>
-        <w:t xml:space="preserve">, </w:t>
-      </w:r>
-      <w:r>
-        <w:t>you can leave everything as default and press the big “Track!” button</w:t>
-      </w:r>
-      <w:r>
-        <w:t xml:space="preserve"> (note if you’ve forgotten a step, you’ll be prompted here).</w:t>
-      </w:r>
-    </w:p>
-    <w:p>
-      <w:pPr>
-        <w:pStyle w:val="ListParagraph"/>
-        <w:numPr>
-          <w:ilvl w:val="0"/>
-          <w:numId w:val="5"/>
-        </w:numPr>
-      </w:pPr>
-      <w:r>
-        <w:t>In “Tracking Result Export”, change the export format to “multipage tiff”</w:t>
-      </w:r>
-      <w:r>
-        <w:t>, set the output file name and location,</w:t>
-      </w:r>
-      <w:r>
-        <w:t xml:space="preserve"> and export.</w:t>
-      </w:r>
-    </w:p>
-    <w:p/>
-    <w:p/>
-    <w:p>
-      <w:r>
         <w:t xml:space="preserve">Collating the images with </w:t>
       </w:r>
       <w:r>
@@ -982,7 +1211,31 @@
         <w:rPr>
           <w:rFonts w:cstheme="minorHAnsi"/>
         </w:rPr>
-        <w:t xml:space="preserve">At this step, look through your images and make a note of which wells get cut off/fall of the side of some images, in the next step, you’ll only want to label the wells that are consistently present in the </w:t>
+        <w:t xml:space="preserve">At this step, look through your images and make a note of which </w:t>
+      </w:r>
+      <w:r>
+        <w:rPr>
+          <w:rFonts w:cstheme="minorHAnsi"/>
+        </w:rPr>
+        <w:t>channels</w:t>
+      </w:r>
+      <w:r>
+        <w:rPr>
+          <w:rFonts w:cstheme="minorHAnsi"/>
+        </w:rPr>
+        <w:t xml:space="preserve"> get cut off/fall of the side of some images, in the next step, you’ll only want to label the </w:t>
+      </w:r>
+      <w:r>
+        <w:rPr>
+          <w:rFonts w:cstheme="minorHAnsi"/>
+        </w:rPr>
+        <w:t>channels</w:t>
+      </w:r>
+      <w:r>
+        <w:rPr>
+          <w:rFonts w:cstheme="minorHAnsi"/>
+        </w:rPr>
+        <w:t xml:space="preserve"> that are consistently present in the </w:t>
       </w:r>
       <w:proofErr w:type="gramStart"/>
       <w:r>
@@ -1032,7 +1285,19 @@
     <w:p/>
     <w:p>
       <w:r>
-        <w:t>Making the wells mask:</w:t>
+        <w:t xml:space="preserve">Making the </w:t>
+      </w:r>
+      <w:r>
+        <w:t>channel</w:t>
+      </w:r>
+      <w:r>
+        <w:t xml:space="preserve"> mask</w:t>
+      </w:r>
+      <w:r>
+        <w:t>s</w:t>
+      </w:r>
+      <w:r>
+        <w:t>:</w:t>
       </w:r>
     </w:p>
     <w:p>
@@ -1136,15 +1401,86 @@
         </w:numPr>
       </w:pPr>
       <w:r>
-        <w:t xml:space="preserve">Click on the top-most transparent </w:t>
-      </w:r>
-      <w:proofErr w:type="gramStart"/>
-      <w:r>
-        <w:t>layer, and</w:t>
-      </w:r>
-      <w:proofErr w:type="gramEnd"/>
-      <w:r>
-        <w:t xml:space="preserve"> start to draw over the wells</w:t>
+        <w:rPr>
+          <w:noProof/>
+        </w:rPr>
+        <w:drawing>
+          <wp:anchor distT="0" distB="0" distL="114300" distR="114300" simplePos="0" relativeHeight="251663360" behindDoc="0" locked="0" layoutInCell="1" allowOverlap="1" wp14:anchorId="747CDF39" wp14:editId="4819DE81">
+            <wp:simplePos x="0" y="0"/>
+            <wp:positionH relativeFrom="page">
+              <wp:align>right</wp:align>
+            </wp:positionH>
+            <wp:positionV relativeFrom="paragraph">
+              <wp:posOffset>897255</wp:posOffset>
+            </wp:positionV>
+            <wp:extent cx="2057962" cy="1440180"/>
+            <wp:effectExtent l="0" t="0" r="0" b="7620"/>
+            <wp:wrapSquare wrapText="bothSides"/>
+            <wp:docPr id="4" name="Picture 4"/>
+            <wp:cNvGraphicFramePr>
+              <a:graphicFrameLocks xmlns:a="http://schemas.openxmlformats.org/drawingml/2006/main" noChangeAspect="1"/>
+            </wp:cNvGraphicFramePr>
+            <a:graphic xmlns:a="http://schemas.openxmlformats.org/drawingml/2006/main">
+              <a:graphicData uri="http://schemas.openxmlformats.org/drawingml/2006/picture">
+                <pic:pic xmlns:pic="http://schemas.openxmlformats.org/drawingml/2006/picture">
+                  <pic:nvPicPr>
+                    <pic:cNvPr id="0" name="Picture 3"/>
+                    <pic:cNvPicPr>
+                      <a:picLocks noChangeAspect="1" noChangeArrowheads="1"/>
+                    </pic:cNvPicPr>
+                  </pic:nvPicPr>
+                  <pic:blipFill>
+                    <a:blip r:embed="rId10" cstate="print">
+                      <a:extLst>
+                        <a:ext uri="{28A0092B-C50C-407E-A947-70E740481C1C}">
+                          <a14:useLocalDpi xmlns:a14="http://schemas.microsoft.com/office/drawing/2010/main" val="0"/>
+                        </a:ext>
+                      </a:extLst>
+                    </a:blip>
+                    <a:srcRect/>
+                    <a:stretch>
+                      <a:fillRect/>
+                    </a:stretch>
+                  </pic:blipFill>
+                  <pic:spPr bwMode="auto">
+                    <a:xfrm>
+                      <a:off x="0" y="0"/>
+                      <a:ext cx="2057962" cy="1440180"/>
+                    </a:xfrm>
+                    <a:prstGeom prst="rect">
+                      <a:avLst/>
+                    </a:prstGeom>
+                    <a:noFill/>
+                    <a:ln>
+                      <a:noFill/>
+                    </a:ln>
+                  </pic:spPr>
+                </pic:pic>
+              </a:graphicData>
+            </a:graphic>
+            <wp14:sizeRelH relativeFrom="page">
+              <wp14:pctWidth>0</wp14:pctWidth>
+            </wp14:sizeRelH>
+            <wp14:sizeRelV relativeFrom="page">
+              <wp14:pctHeight>0</wp14:pctHeight>
+            </wp14:sizeRelV>
+          </wp:anchor>
+        </w:drawing>
+      </w:r>
+      <w:r>
+        <w:t>Pick a</w:t>
+      </w:r>
+      <w:r>
+        <w:t xml:space="preserve"> laye</w:t>
+      </w:r>
+      <w:r>
+        <w:t>r</w:t>
+      </w:r>
+      <w:r>
+        <w:t xml:space="preserve"> and start to draw over the </w:t>
+      </w:r>
+      <w:r>
+        <w:t>channels</w:t>
       </w:r>
       <w:r>
         <w:t>.</w:t>
@@ -1156,13 +1492,31 @@
         <w:t>:</w:t>
       </w:r>
       <w:r>
-        <w:t xml:space="preserve"> Make sure to only label wells that are present throughout the entire experiment and ignore any that touch the edge / get cut off in a later image / are undesirable for any other reasons</w:t>
-      </w:r>
-      <w:r>
-        <w:t xml:space="preserve"> [but do leave in empty wells unless they are undesirable for other reasons]</w:t>
-      </w:r>
-      <w:r>
-        <w:t>. The code will only analyse bacteria that are contained within the wells that are labelled here.</w:t>
+        <w:t xml:space="preserve"> Make sure to only label </w:t>
+      </w:r>
+      <w:r>
+        <w:t>channels</w:t>
+      </w:r>
+      <w:r>
+        <w:t xml:space="preserve"> that are present throughout the entire experiment and ignore any that touch the edge / get cut off in a later image / are undesirable for any other reasons</w:t>
+      </w:r>
+      <w:r>
+        <w:t xml:space="preserve"> [but do leave in empty </w:t>
+      </w:r>
+      <w:r>
+        <w:t>channels</w:t>
+      </w:r>
+      <w:r>
+        <w:t xml:space="preserve"> unless they are undesirable for other reasons]</w:t>
+      </w:r>
+      <w:r>
+        <w:t xml:space="preserve">. The code will only analyse bacteria that are contained within the </w:t>
+      </w:r>
+      <w:r>
+        <w:t>channels</w:t>
+      </w:r>
+      <w:r>
+        <w:t xml:space="preserve"> that are labelled here.</w:t>
       </w:r>
     </w:p>
     <w:p>
@@ -1174,7 +1528,13 @@
         </w:numPr>
       </w:pPr>
       <w:r>
-        <w:t xml:space="preserve">Select the pencil tool and set the thickness to something a bit thicker than your wells. </w:t>
+        <w:t xml:space="preserve">Select the pencil tool and set the thickness to something a bit thicker than your </w:t>
+      </w:r>
+      <w:r>
+        <w:t>channels</w:t>
+      </w:r>
+      <w:r>
+        <w:t xml:space="preserve">. </w:t>
       </w:r>
     </w:p>
     <w:p>
@@ -1186,7 +1546,10 @@
         </w:numPr>
       </w:pPr>
       <w:r>
-        <w:t>Draw quick strokes down each well</w:t>
+        <w:t xml:space="preserve">Draw quick strokes down each </w:t>
+      </w:r>
+      <w:r>
+        <w:t>channel.</w:t>
       </w:r>
     </w:p>
     <w:p>
@@ -1204,13 +1567,174 @@
         <w:t xml:space="preserve">drawn </w:t>
       </w:r>
       <w:r>
-        <w:t>wells don’t intersect</w:t>
-      </w:r>
-      <w:r>
-        <w:t>, and try to cover the whole well (tiny slips are fine)</w:t>
+        <w:t>channels</w:t>
+      </w:r>
+      <w:r>
+        <w:t xml:space="preserve"> don’t intersect</w:t>
+      </w:r>
+      <w:r>
+        <w:t xml:space="preserve">, and try to cover the whole </w:t>
+      </w:r>
+      <w:r>
+        <w:t>channel</w:t>
+      </w:r>
+      <w:r>
+        <w:t xml:space="preserve"> (</w:t>
+      </w:r>
+      <w:r>
+        <w:t>small</w:t>
+      </w:r>
+      <w:r>
+        <w:t xml:space="preserve"> slips are fine)</w:t>
       </w:r>
       <w:r>
         <w:t>.</w:t>
+      </w:r>
+    </w:p>
+    <w:p>
+      <w:r>
+        <w:rPr>
+          <w:noProof/>
+        </w:rPr>
+        <w:drawing>
+          <wp:anchor distT="0" distB="0" distL="114300" distR="114300" simplePos="0" relativeHeight="251662336" behindDoc="0" locked="0" layoutInCell="1" allowOverlap="1" wp14:anchorId="03FA322E" wp14:editId="44EEBDD1">
+            <wp:simplePos x="0" y="0"/>
+            <wp:positionH relativeFrom="margin">
+              <wp:align>center</wp:align>
+            </wp:positionH>
+            <wp:positionV relativeFrom="paragraph">
+              <wp:posOffset>-70485</wp:posOffset>
+            </wp:positionV>
+            <wp:extent cx="3992880" cy="2795270"/>
+            <wp:effectExtent l="0" t="0" r="7620" b="5080"/>
+            <wp:wrapSquare wrapText="bothSides"/>
+            <wp:docPr id="3" name="Picture 3"/>
+            <wp:cNvGraphicFramePr>
+              <a:graphicFrameLocks xmlns:a="http://schemas.openxmlformats.org/drawingml/2006/main" noChangeAspect="1"/>
+            </wp:cNvGraphicFramePr>
+            <a:graphic xmlns:a="http://schemas.openxmlformats.org/drawingml/2006/main">
+              <a:graphicData uri="http://schemas.openxmlformats.org/drawingml/2006/picture">
+                <pic:pic xmlns:pic="http://schemas.openxmlformats.org/drawingml/2006/picture">
+                  <pic:nvPicPr>
+                    <pic:cNvPr id="0" name="Picture 2"/>
+                    <pic:cNvPicPr>
+                      <a:picLocks noChangeAspect="1" noChangeArrowheads="1"/>
+                    </pic:cNvPicPr>
+                  </pic:nvPicPr>
+                  <pic:blipFill>
+                    <a:blip r:embed="rId11" cstate="print">
+                      <a:extLst>
+                        <a:ext uri="{28A0092B-C50C-407E-A947-70E740481C1C}">
+                          <a14:useLocalDpi xmlns:a14="http://schemas.microsoft.com/office/drawing/2010/main" val="0"/>
+                        </a:ext>
+                      </a:extLst>
+                    </a:blip>
+                    <a:srcRect/>
+                    <a:stretch>
+                      <a:fillRect/>
+                    </a:stretch>
+                  </pic:blipFill>
+                  <pic:spPr bwMode="auto">
+                    <a:xfrm>
+                      <a:off x="0" y="0"/>
+                      <a:ext cx="3992880" cy="2795270"/>
+                    </a:xfrm>
+                    <a:prstGeom prst="rect">
+                      <a:avLst/>
+                    </a:prstGeom>
+                    <a:noFill/>
+                    <a:ln>
+                      <a:noFill/>
+                    </a:ln>
+                  </pic:spPr>
+                </pic:pic>
+              </a:graphicData>
+            </a:graphic>
+            <wp14:sizeRelH relativeFrom="page">
+              <wp14:pctWidth>0</wp14:pctWidth>
+            </wp14:sizeRelH>
+            <wp14:sizeRelV relativeFrom="page">
+              <wp14:pctHeight>0</wp14:pctHeight>
+            </wp14:sizeRelV>
+          </wp:anchor>
+        </w:drawing>
+      </w:r>
+    </w:p>
+    <w:p/>
+    <w:p/>
+    <w:p/>
+    <w:p/>
+    <w:p/>
+    <w:p/>
+    <w:p/>
+    <w:p>
+      <w:r>
+        <w:rPr>
+          <w:noProof/>
+        </w:rPr>
+        <w:lastRenderedPageBreak/>
+        <w:drawing>
+          <wp:anchor distT="0" distB="0" distL="114300" distR="114300" simplePos="0" relativeHeight="251665408" behindDoc="0" locked="0" layoutInCell="1" allowOverlap="1" wp14:anchorId="484FB9CB" wp14:editId="321CD820">
+            <wp:simplePos x="0" y="0"/>
+            <wp:positionH relativeFrom="column">
+              <wp:posOffset>3947160</wp:posOffset>
+            </wp:positionH>
+            <wp:positionV relativeFrom="paragraph">
+              <wp:posOffset>7620</wp:posOffset>
+            </wp:positionV>
+            <wp:extent cx="2514600" cy="1760220"/>
+            <wp:effectExtent l="0" t="0" r="0" b="0"/>
+            <wp:wrapSquare wrapText="bothSides"/>
+            <wp:docPr id="6" name="Picture 6"/>
+            <wp:cNvGraphicFramePr>
+              <a:graphicFrameLocks xmlns:a="http://schemas.openxmlformats.org/drawingml/2006/main" noChangeAspect="1"/>
+            </wp:cNvGraphicFramePr>
+            <a:graphic xmlns:a="http://schemas.openxmlformats.org/drawingml/2006/main">
+              <a:graphicData uri="http://schemas.openxmlformats.org/drawingml/2006/picture">
+                <pic:pic xmlns:pic="http://schemas.openxmlformats.org/drawingml/2006/picture">
+                  <pic:nvPicPr>
+                    <pic:cNvPr id="0" name="Picture 5"/>
+                    <pic:cNvPicPr>
+                      <a:picLocks noChangeAspect="1" noChangeArrowheads="1"/>
+                    </pic:cNvPicPr>
+                  </pic:nvPicPr>
+                  <pic:blipFill>
+                    <a:blip r:embed="rId12" cstate="print">
+                      <a:extLst>
+                        <a:ext uri="{28A0092B-C50C-407E-A947-70E740481C1C}">
+                          <a14:useLocalDpi xmlns:a14="http://schemas.microsoft.com/office/drawing/2010/main" val="0"/>
+                        </a:ext>
+                      </a:extLst>
+                    </a:blip>
+                    <a:srcRect/>
+                    <a:stretch>
+                      <a:fillRect/>
+                    </a:stretch>
+                  </pic:blipFill>
+                  <pic:spPr bwMode="auto">
+                    <a:xfrm>
+                      <a:off x="0" y="0"/>
+                      <a:ext cx="2514600" cy="1760220"/>
+                    </a:xfrm>
+                    <a:prstGeom prst="rect">
+                      <a:avLst/>
+                    </a:prstGeom>
+                    <a:noFill/>
+                    <a:ln>
+                      <a:noFill/>
+                    </a:ln>
+                  </pic:spPr>
+                </pic:pic>
+              </a:graphicData>
+            </a:graphic>
+            <wp14:sizeRelH relativeFrom="page">
+              <wp14:pctWidth>0</wp14:pctWidth>
+            </wp14:sizeRelH>
+            <wp14:sizeRelV relativeFrom="page">
+              <wp14:pctHeight>0</wp14:pctHeight>
+            </wp14:sizeRelV>
+          </wp:anchor>
+        </w:drawing>
       </w:r>
     </w:p>
     <w:p>
@@ -1257,26 +1781,125 @@
           <w:numId w:val="11"/>
         </w:numPr>
       </w:pPr>
-      <w:r>
-        <w:t>Repeat step 4.</w:t>
-      </w:r>
-    </w:p>
-    <w:p>
-      <w:pPr>
-        <w:pStyle w:val="ListParagraph"/>
-        <w:numPr>
-          <w:ilvl w:val="0"/>
+    </w:p>
+    <w:p>
+      <w:pPr>
+        <w:pStyle w:val="ListParagraph"/>
+        <w:numPr>
+          <w:ilvl w:val="2"/>
           <w:numId w:val="11"/>
         </w:numPr>
       </w:pPr>
       <w:r>
-        <w:lastRenderedPageBreak/>
-        <w:t>Once each frame’s wells have been labelled, e</w:t>
+        <w:rPr>
+          <w:noProof/>
+        </w:rPr>
+        <w:drawing>
+          <wp:anchor distT="0" distB="0" distL="114300" distR="114300" simplePos="0" relativeHeight="251666432" behindDoc="0" locked="0" layoutInCell="1" allowOverlap="1" wp14:anchorId="4787108F" wp14:editId="6F018905">
+            <wp:simplePos x="0" y="0"/>
+            <wp:positionH relativeFrom="page">
+              <wp:posOffset>4861560</wp:posOffset>
+            </wp:positionH>
+            <wp:positionV relativeFrom="paragraph">
+              <wp:posOffset>347345</wp:posOffset>
+            </wp:positionV>
+            <wp:extent cx="2531745" cy="1772285"/>
+            <wp:effectExtent l="0" t="0" r="1905" b="0"/>
+            <wp:wrapSquare wrapText="bothSides"/>
+            <wp:docPr id="7" name="Picture 7"/>
+            <wp:cNvGraphicFramePr>
+              <a:graphicFrameLocks xmlns:a="http://schemas.openxmlformats.org/drawingml/2006/main" noChangeAspect="1"/>
+            </wp:cNvGraphicFramePr>
+            <a:graphic xmlns:a="http://schemas.openxmlformats.org/drawingml/2006/main">
+              <a:graphicData uri="http://schemas.openxmlformats.org/drawingml/2006/picture">
+                <pic:pic xmlns:pic="http://schemas.openxmlformats.org/drawingml/2006/picture">
+                  <pic:nvPicPr>
+                    <pic:cNvPr id="0" name="Picture 6"/>
+                    <pic:cNvPicPr>
+                      <a:picLocks noChangeAspect="1" noChangeArrowheads="1"/>
+                    </pic:cNvPicPr>
+                  </pic:nvPicPr>
+                  <pic:blipFill>
+                    <a:blip r:embed="rId13" cstate="print">
+                      <a:extLst>
+                        <a:ext uri="{28A0092B-C50C-407E-A947-70E740481C1C}">
+                          <a14:useLocalDpi xmlns:a14="http://schemas.microsoft.com/office/drawing/2010/main" val="0"/>
+                        </a:ext>
+                      </a:extLst>
+                    </a:blip>
+                    <a:srcRect/>
+                    <a:stretch>
+                      <a:fillRect/>
+                    </a:stretch>
+                  </pic:blipFill>
+                  <pic:spPr bwMode="auto">
+                    <a:xfrm>
+                      <a:off x="0" y="0"/>
+                      <a:ext cx="2531745" cy="1772285"/>
+                    </a:xfrm>
+                    <a:prstGeom prst="rect">
+                      <a:avLst/>
+                    </a:prstGeom>
+                    <a:noFill/>
+                    <a:ln>
+                      <a:noFill/>
+                    </a:ln>
+                  </pic:spPr>
+                </pic:pic>
+              </a:graphicData>
+            </a:graphic>
+            <wp14:sizeRelH relativeFrom="page">
+              <wp14:pctWidth>0</wp14:pctWidth>
+            </wp14:sizeRelH>
+            <wp14:sizeRelV relativeFrom="page">
+              <wp14:pctHeight>0</wp14:pctHeight>
+            </wp14:sizeRelV>
+          </wp:anchor>
+        </w:drawing>
+      </w:r>
+      <w:r>
+        <w:t>Either create full masks for each layer as in step 4</w:t>
+      </w:r>
+    </w:p>
+    <w:p>
+      <w:pPr>
+        <w:pStyle w:val="ListParagraph"/>
+        <w:numPr>
+          <w:ilvl w:val="2"/>
+          <w:numId w:val="11"/>
+        </w:numPr>
+      </w:pPr>
+      <w:r>
+        <w:t>Or only draw the leftmost channel for each frame. The code will duplicate the first frame’s channel mask onto other  layers, using that one drawn-in channel as a guide.</w:t>
+      </w:r>
+      <w:r>
+        <w:t xml:space="preserve"> (as shown here in red)</w:t>
+      </w:r>
+    </w:p>
+    <w:p/>
+    <w:p/>
+    <w:p/>
+    <w:p>
+      <w:pPr>
+        <w:pStyle w:val="ListParagraph"/>
+        <w:numPr>
+          <w:ilvl w:val="0"/>
+          <w:numId w:val="11"/>
+        </w:numPr>
+      </w:pPr>
+      <w:r>
+        <w:t xml:space="preserve">Once each frame’s </w:t>
+      </w:r>
+      <w:r>
+        <w:t>channels</w:t>
+      </w:r>
+      <w:r>
+        <w:t xml:space="preserve"> have been labelled, e</w:t>
       </w:r>
       <w:r>
         <w:t xml:space="preserve">xport each of the transparent layers. I suggest using this extension to make the process easier: </w:t>
       </w:r>
-      <w:hyperlink r:id="rId8" w:history="1">
+      <w:hyperlink r:id="rId14" w:history="1">
         <w:r>
           <w:rPr>
             <w:rStyle w:val="Hyperlink"/>
@@ -1312,8 +1935,6 @@
           <w:numId w:val="13"/>
         </w:numPr>
       </w:pPr>
-      <w:bookmarkStart w:id="0" w:name="_GoBack"/>
-      <w:bookmarkEnd w:id="0"/>
       <w:r>
         <w:t>Make sure these files are all in the same folder, and rename them as such:</w:t>
       </w:r>
@@ -1364,7 +1985,16 @@
         </w:numPr>
       </w:pPr>
       <w:r>
-        <w:t>Stack of manually drawn wells: [something]_Wells</w:t>
+        <w:t xml:space="preserve">Stack of manually drawn </w:t>
+      </w:r>
+      <w:r>
+        <w:t>channels</w:t>
+      </w:r>
+      <w:r>
+        <w:t>: [something]_</w:t>
+      </w:r>
+      <w:r>
+        <w:t>Channels</w:t>
       </w:r>
     </w:p>
     <w:p>
@@ -1376,7 +2006,13 @@
         </w:numPr>
       </w:pPr>
       <w:r>
-        <w:t>Stack of Ilastik-created masks: [something]_Ilastik</w:t>
+        <w:t xml:space="preserve">Stack of </w:t>
+      </w:r>
+      <w:r>
+        <w:t>i</w:t>
+      </w:r>
+      <w:r>
+        <w:t>lastik-created masks: [something]_Ilastik</w:t>
       </w:r>
     </w:p>
     <w:p>
@@ -1699,7 +2335,7 @@
         <w:ind w:left="1440" w:hanging="360"/>
       </w:pPr>
     </w:lvl>
-    <w:lvl w:ilvl="2" w:tplc="0809001B" w:tentative="1">
+    <w:lvl w:ilvl="2" w:tplc="0809001B">
       <w:start w:val="1"/>
       <w:numFmt w:val="lowerRoman"/>
       <w:lvlText w:val="%3."/>
@@ -2250,7 +2886,7 @@
   <w:abstractNum w:abstractNumId="9" w15:restartNumberingAfterBreak="0">
     <w:nsid w:val="491613DC"/>
     <w:multiLevelType w:val="hybridMultilevel"/>
-    <w:tmpl w:val="A094B4DC"/>
+    <w:tmpl w:val="6BCCDBC6"/>
     <w:lvl w:ilvl="0" w:tplc="08090019">
       <w:start w:val="1"/>
       <w:numFmt w:val="lowerLetter"/>
@@ -2260,11 +2896,11 @@
         <w:ind w:left="1440" w:hanging="360"/>
       </w:pPr>
     </w:lvl>
-    <w:lvl w:ilvl="1" w:tplc="08090019" w:tentative="1">
-      <w:start w:val="1"/>
-      <w:numFmt w:val="lowerLetter"/>
+    <w:lvl w:ilvl="1" w:tplc="0809001B">
+      <w:start w:val="1"/>
+      <w:numFmt w:val="lowerRoman"/>
       <w:lvlText w:val="%2."/>
-      <w:lvlJc w:val="left"/>
+      <w:lvlJc w:val="right"/>
       <w:pPr>
         <w:ind w:left="2160" w:hanging="360"/>
       </w:pPr>

</xml_diff>

<commit_message>
Added csv data extraction option
also fixed a bug and updated protocol
</commit_message>
<xml_diff>
--- a/iMMPY_Protocol.docx
+++ b/iMMPY_Protocol.docx
@@ -16,15 +16,7 @@
         </w:numPr>
       </w:pPr>
       <w:r>
-        <w:t>Delete all time lapse images that aren’t in a brightfield-fluorescence pair (</w:t>
-      </w:r>
-      <w:proofErr w:type="spellStart"/>
-      <w:r>
-        <w:t>eg</w:t>
-      </w:r>
-      <w:proofErr w:type="spellEnd"/>
-      <w:r>
-        <w:t xml:space="preserve"> any initial brightfield-only images taken during calibration).</w:t>
+        <w:t>Delete all time lapse images that aren’t in a brightfield-fluorescence pair (eg any initial brightfield-only images taken during calibration).</w:t>
       </w:r>
     </w:p>
     <w:p>
@@ -278,15 +270,7 @@
         <w:t>frame</w:t>
       </w:r>
       <w:r>
-        <w:t>, liberally spread the “background” colour around the picture, making to hit all of the points of interest (</w:t>
-      </w:r>
-      <w:proofErr w:type="spellStart"/>
-      <w:r>
-        <w:t>eg</w:t>
-      </w:r>
-      <w:proofErr w:type="spellEnd"/>
-      <w:r>
-        <w:t xml:space="preserve"> numbers, empty columns, the central channel)</w:t>
+        <w:t>, liberally spread the “background” colour around the picture, making to hit all of the points of interest (eg numbers, empty columns, the central channel)</w:t>
       </w:r>
       <w:r>
         <w:t>.</w:t>
@@ -552,18 +536,10 @@
         <w:t>Note that if some of your images are different from the rest for whatever reason (changed contrast, momentary obstruction of the microscope…), that image will likely be given special care. You may need to label more bacteria</w:t>
       </w:r>
       <w:r>
-        <w:t xml:space="preserve"> on that frame specifically (although this could muddy the model as a whole so be careful</w:t>
-      </w:r>
-      <w:proofErr w:type="gramStart"/>
-      <w:r>
-        <w:t>)</w:t>
-      </w:r>
-      <w:r>
-        <w:t>, or</w:t>
-      </w:r>
-      <w:proofErr w:type="gramEnd"/>
-      <w:r>
-        <w:t xml:space="preserve"> cut it out of the dataset.</w:t>
+        <w:t xml:space="preserve"> on that frame specifically (although this could muddy the model as a whole so be careful)</w:t>
+      </w:r>
+      <w:r>
+        <w:t>, or cut it out of the dataset.</w:t>
       </w:r>
     </w:p>
     <w:p>
@@ -1943,13 +1919,8 @@
         </w:numPr>
       </w:pPr>
       <w:r>
-        <w:t>Stack of brightfield images: [something]_</w:t>
-      </w:r>
-      <w:proofErr w:type="spellStart"/>
-      <w:r>
-        <w:t>Brightf</w:t>
-      </w:r>
-      <w:proofErr w:type="spellEnd"/>
+        <w:t>Stack of brightfield images: [something]_Brightf</w:t>
+      </w:r>
     </w:p>
     <w:p>
       <w:pPr>
@@ -1963,13 +1934,8 @@
         <w:t>Stack of corresponding fluorescence images: [something]</w:t>
       </w:r>
       <w:r>
-        <w:t>_</w:t>
-      </w:r>
-      <w:proofErr w:type="spellStart"/>
-      <w:r>
-        <w:t>Fluo</w:t>
-      </w:r>
-      <w:proofErr w:type="spellEnd"/>
+        <w:t>_Fluo</w:t>
+      </w:r>
     </w:p>
     <w:p>
       <w:pPr>
@@ -2038,8 +2004,132 @@
     <w:p/>
     <w:p/>
     <w:p/>
-    <w:p/>
-    <w:p/>
+    <w:p>
+      <w:r>
+        <w:lastRenderedPageBreak/>
+        <w:t>Note on data storage:</w:t>
+      </w:r>
+    </w:p>
+    <w:p>
+      <w:r>
+        <w:t xml:space="preserve">The code stores the data in terms of a matrix: </w:t>
+      </w:r>
+    </w:p>
+    <w:p>
+      <w:pPr>
+        <w:ind w:firstLine="720"/>
+      </w:pPr>
+      <w:r>
+        <w:t>[bacterium number, type of data (e.g. brightness, area…), frame]</w:t>
+      </w:r>
+    </w:p>
+    <w:p>
+      <w:r>
+        <w:t>If the user requests the data to be saved, it must be converted to 2D in order to save it as a csv. This has been done by combining the data type and frame:</w:t>
+      </w:r>
+    </w:p>
+    <w:p>
+      <w:r>
+        <w:t xml:space="preserve">If each bacterium’s data was once saved like this: [[data1 frame1, </w:t>
+      </w:r>
+      <w:r>
+        <w:t>data1 frame</w:t>
+      </w:r>
+      <w:r>
+        <w:t xml:space="preserve">2 </w:t>
+      </w:r>
+      <w:r>
+        <w:t>data1 frame</w:t>
+      </w:r>
+      <w:r>
+        <w:t>3],</w:t>
+      </w:r>
+    </w:p>
+    <w:p>
+      <w:r>
+        <w:t xml:space="preserve">                                                                                           [</w:t>
+      </w:r>
+      <w:r>
+        <w:t>data</w:t>
+      </w:r>
+      <w:r>
+        <w:t>2</w:t>
+      </w:r>
+      <w:r>
+        <w:t xml:space="preserve"> frame1</w:t>
+      </w:r>
+      <w:r>
+        <w:t xml:space="preserve">, </w:t>
+      </w:r>
+      <w:r>
+        <w:t>data</w:t>
+      </w:r>
+      <w:r>
+        <w:t>2</w:t>
+      </w:r>
+      <w:r>
+        <w:t xml:space="preserve"> frame</w:t>
+      </w:r>
+      <w:r>
+        <w:t xml:space="preserve">2, </w:t>
+      </w:r>
+      <w:r>
+        <w:t>data</w:t>
+      </w:r>
+      <w:r>
+        <w:t>2</w:t>
+      </w:r>
+      <w:r>
+        <w:t xml:space="preserve"> frame</w:t>
+      </w:r>
+      <w:r>
+        <w:t>3]]</w:t>
+      </w:r>
+    </w:p>
+    <w:p>
+      <w:r>
+        <w:t>It is now instead saved like this: [</w:t>
+      </w:r>
+      <w:r>
+        <w:t>data1 frame1, data</w:t>
+      </w:r>
+      <w:r>
+        <w:t>2</w:t>
+      </w:r>
+      <w:r>
+        <w:t xml:space="preserve"> frame</w:t>
+      </w:r>
+      <w:r>
+        <w:t>1,</w:t>
+      </w:r>
+      <w:r>
+        <w:t xml:space="preserve"> data1 frame</w:t>
+      </w:r>
+      <w:r>
+        <w:t>2</w:t>
+      </w:r>
+      <w:r>
+        <w:t>, data2 frame</w:t>
+      </w:r>
+      <w:r>
+        <w:t>2,</w:t>
+      </w:r>
+      <w:r>
+        <w:t xml:space="preserve"> </w:t>
+      </w:r>
+      <w:r>
+        <w:t>data1 frame</w:t>
+      </w:r>
+      <w:r>
+        <w:t>3</w:t>
+      </w:r>
+      <w:r>
+        <w:t>, data2 frame</w:t>
+      </w:r>
+      <w:r>
+        <w:t>3]</w:t>
+      </w:r>
+    </w:p>
     <w:p/>
     <w:p/>
     <w:p/>

</xml_diff>